<commit_message>
Change numbers of tdd stories
</commit_message>
<xml_diff>
--- a/Project/deel-3b-tdd/stories/11 redeem free loan of a membership.docx
+++ b/Project/deel-3b-tdd/stories/11 redeem free loan of a membership.docx
@@ -21,14 +21,27 @@
           <w:dataBinding w:prefixMappings="xmlns:ns0='http://purl.org/dc/elements/1.1/' xmlns:ns1='http://schemas.openxmlformats.org/package/2006/metadata/core-properties' " w:xpath="/ns1:coreProperties[1]/ns0:title[1]" w:storeItemID="{6C3C8BC8-F283-45AE-878A-BAB7291924A1}"/>
           <w:text/>
         </w:sdtPr>
-        <w:sdtEndPr/>
         <w:sdtContent>
           <w:r>
             <w:rPr>
               <w:rFonts w:cstheme="minorHAnsi"/>
               <w:lang w:val="en-US"/>
             </w:rPr>
-            <w:t xml:space="preserve">Story 10 </w:t>
+            <w:t>Story 1</w:t>
+          </w:r>
+          <w:r>
+            <w:rPr>
+              <w:rFonts w:cstheme="minorHAnsi"/>
+              <w:lang w:val="en-US"/>
+            </w:rPr>
+            <w:t>1</w:t>
+          </w:r>
+          <w:r>
+            <w:rPr>
+              <w:rFonts w:cstheme="minorHAnsi"/>
+              <w:lang w:val="en-US"/>
+            </w:rPr>
+            <w:t xml:space="preserve"> </w:t>
           </w:r>
           <w:r>
             <w:rPr>
@@ -395,7 +408,6 @@
               <w:dataBinding w:prefixMappings="xmlns:ns0='http://purl.org/dc/elements/1.1/' xmlns:ns1='http://schemas.openxmlformats.org/package/2006/metadata/core-properties' " w:xpath="/ns1:coreProperties[1]/ns0:title[1]" w:storeItemID="{6C3C8BC8-F283-45AE-878A-BAB7291924A1}"/>
               <w:text/>
             </w:sdtPr>
-            <w:sdtEndPr/>
             <w:sdtContent>
               <w:r>
                 <w:rPr>
@@ -403,7 +415,7 @@
                   <w:szCs w:val="22"/>
                   <w:lang w:val="en-US"/>
                 </w:rPr>
-                <w:t>Story 10 Redeem free loan of a membership</w:t>
+                <w:t>Story 11 Redeem free loan of a membership</w:t>
               </w:r>
             </w:sdtContent>
           </w:sdt>
@@ -6918,10 +6930,25 @@
 </file>
 
 <file path=customXml/item1.xml><?xml version="1.0" encoding="utf-8"?>
-<b:Sources xmlns:b="http://schemas.openxmlformats.org/officeDocument/2006/bibliography" xmlns="http://schemas.openxmlformats.org/officeDocument/2006/bibliography" SelectedStyle="\APA.XSL" StyleName="APA"/>
+<p:properties xmlns:p="http://schemas.microsoft.com/office/2006/metadata/properties" xmlns:xsi="http://www.w3.org/2001/XMLSchema-instance" xmlns:pc="http://schemas.microsoft.com/office/infopath/2007/PartnerControls">
+  <documentManagement>
+    <lcf76f155ced4ddcb4097134ff3c332f xmlns="bebfbb31-f241-4af5-9f5c-754a7d553c11">
+      <Terms xmlns="http://schemas.microsoft.com/office/infopath/2007/PartnerControls"/>
+    </lcf76f155ced4ddcb4097134ff3c332f>
+  </documentManagement>
+</p:properties>
 </file>
 
 <file path=customXml/item2.xml><?xml version="1.0" encoding="utf-8"?>
+<?mso-contentType ?>
+<FormTemplates xmlns="http://schemas.microsoft.com/sharepoint/v3/contenttype/forms">
+  <Display>DocumentLibraryForm</Display>
+  <Edit>DocumentLibraryForm</Edit>
+  <New>DocumentLibraryForm</New>
+</FormTemplates>
+</file>
+
+<file path=customXml/item3.xml><?xml version="1.0" encoding="utf-8"?>
 <ct:contentTypeSchema xmlns:ct="http://schemas.microsoft.com/office/2006/metadata/contentType" xmlns:ma="http://schemas.microsoft.com/office/2006/metadata/properties/metaAttributes" ct:_="" ma:_="" ma:contentTypeName="Document" ma:contentTypeID="0x010100EC2F658523339945865356E6E5BB497A" ma:contentTypeVersion="9" ma:contentTypeDescription="Een nieuw document maken." ma:contentTypeScope="" ma:versionID="a2671e117779d91fe522a8a75dc9238f">
   <xsd:schema xmlns:xsd="http://www.w3.org/2001/XMLSchema" xmlns:xs="http://www.w3.org/2001/XMLSchema" xmlns:p="http://schemas.microsoft.com/office/2006/metadata/properties" xmlns:ns2="bebfbb31-f241-4af5-9f5c-754a7d553c11" targetNamespace="http://schemas.microsoft.com/office/2006/metadata/properties" ma:root="true" ma:fieldsID="e0081c2c65e354e1648e981ebe586d82" ns2:_="">
     <xsd:import namespace="bebfbb31-f241-4af5-9f5c-754a7d553c11"/>
@@ -7095,34 +7122,29 @@
 </ct:contentTypeSchema>
 </file>
 
-<file path=customXml/item3.xml><?xml version="1.0" encoding="utf-8"?>
-<?mso-contentType ?>
-<FormTemplates xmlns="http://schemas.microsoft.com/sharepoint/v3/contenttype/forms">
-  <Display>DocumentLibraryForm</Display>
-  <Edit>DocumentLibraryForm</Edit>
-  <New>DocumentLibraryForm</New>
-</FormTemplates>
-</file>
-
 <file path=customXml/item4.xml><?xml version="1.0" encoding="utf-8"?>
-<p:properties xmlns:p="http://schemas.microsoft.com/office/2006/metadata/properties" xmlns:xsi="http://www.w3.org/2001/XMLSchema-instance" xmlns:pc="http://schemas.microsoft.com/office/infopath/2007/PartnerControls">
-  <documentManagement>
-    <lcf76f155ced4ddcb4097134ff3c332f xmlns="bebfbb31-f241-4af5-9f5c-754a7d553c11">
-      <Terms xmlns="http://schemas.microsoft.com/office/infopath/2007/PartnerControls"/>
-    </lcf76f155ced4ddcb4097134ff3c332f>
-  </documentManagement>
-</p:properties>
+<b:Sources xmlns:b="http://schemas.openxmlformats.org/officeDocument/2006/bibliography" xmlns="http://schemas.openxmlformats.org/officeDocument/2006/bibliography" SelectedStyle="\APA.XSL" StyleName="APA"/>
 </file>
 
 <file path=customXml/itemProps1.xml><?xml version="1.0" encoding="utf-8"?>
-<ds:datastoreItem xmlns:ds="http://schemas.openxmlformats.org/officeDocument/2006/customXml" ds:itemID="{6B266180-4566-410F-A1BB-71DDB42E2D71}">
+<ds:datastoreItem xmlns:ds="http://schemas.openxmlformats.org/officeDocument/2006/customXml" ds:itemID="{3A307493-747D-4D29-947A-117E0FC1FAEC}">
   <ds:schemaRefs>
-    <ds:schemaRef ds:uri="http://schemas.openxmlformats.org/officeDocument/2006/bibliography"/>
+    <ds:schemaRef ds:uri="http://schemas.microsoft.com/office/2006/metadata/properties"/>
+    <ds:schemaRef ds:uri="http://schemas.microsoft.com/office/infopath/2007/PartnerControls"/>
+    <ds:schemaRef ds:uri="bebfbb31-f241-4af5-9f5c-754a7d553c11"/>
   </ds:schemaRefs>
 </ds:datastoreItem>
 </file>
 
 <file path=customXml/itemProps2.xml><?xml version="1.0" encoding="utf-8"?>
+<ds:datastoreItem xmlns:ds="http://schemas.openxmlformats.org/officeDocument/2006/customXml" ds:itemID="{7EC1CE9A-95EB-4C18-A197-7BD2FD4567F5}">
+  <ds:schemaRefs>
+    <ds:schemaRef ds:uri="http://schemas.microsoft.com/sharepoint/v3/contenttype/forms"/>
+  </ds:schemaRefs>
+</ds:datastoreItem>
+</file>
+
+<file path=customXml/itemProps3.xml><?xml version="1.0" encoding="utf-8"?>
 <ds:datastoreItem xmlns:ds="http://schemas.openxmlformats.org/officeDocument/2006/customXml" ds:itemID="{A0EA9864-3BCE-402A-BE69-8029AF06BCF0}">
   <ds:schemaRefs>
     <ds:schemaRef ds:uri="http://schemas.microsoft.com/office/2006/metadata/contentType"/>
@@ -7140,20 +7162,10 @@
 </ds:datastoreItem>
 </file>
 
-<file path=customXml/itemProps3.xml><?xml version="1.0" encoding="utf-8"?>
-<ds:datastoreItem xmlns:ds="http://schemas.openxmlformats.org/officeDocument/2006/customXml" ds:itemID="{7EC1CE9A-95EB-4C18-A197-7BD2FD4567F5}">
+<file path=customXml/itemProps4.xml><?xml version="1.0" encoding="utf-8"?>
+<ds:datastoreItem xmlns:ds="http://schemas.openxmlformats.org/officeDocument/2006/customXml" ds:itemID="{6B266180-4566-410F-A1BB-71DDB42E2D71}">
   <ds:schemaRefs>
-    <ds:schemaRef ds:uri="http://schemas.microsoft.com/sharepoint/v3/contenttype/forms"/>
-  </ds:schemaRefs>
-</ds:datastoreItem>
-</file>
-
-<file path=customXml/itemProps4.xml><?xml version="1.0" encoding="utf-8"?>
-<ds:datastoreItem xmlns:ds="http://schemas.openxmlformats.org/officeDocument/2006/customXml" ds:itemID="{3A307493-747D-4D29-947A-117E0FC1FAEC}">
-  <ds:schemaRefs>
-    <ds:schemaRef ds:uri="http://schemas.microsoft.com/office/2006/metadata/properties"/>
-    <ds:schemaRef ds:uri="http://schemas.microsoft.com/office/infopath/2007/PartnerControls"/>
-    <ds:schemaRef ds:uri="bebfbb31-f241-4af5-9f5c-754a7d553c11"/>
+    <ds:schemaRef ds:uri="http://schemas.openxmlformats.org/officeDocument/2006/bibliography"/>
   </ds:schemaRefs>
 </ds:datastoreItem>
 </file>
</xml_diff>